<commit_message>
updated git doc file
</commit_message>
<xml_diff>
--- a/GITHUB.docx
+++ b/GITHUB.docx
@@ -11,6 +11,7 @@
           <w:u w:val="single"/>
         </w:rPr>
       </w:pPr>
+      <w:bookmarkStart w:id="0" w:name="_GoBack"/>
       <w:r>
         <w:rPr>
           <w:b/>
@@ -1323,9 +1324,7 @@
         </w:rPr>
         <w:t>Now you need to bind this remote repository to your local repository:</w:t>
       </w:r>
-      <w:bookmarkStart w:id="0" w:name="_GoBack"/>
-    </w:p>
-    <w:bookmarkEnd w:id="0"/>
+    </w:p>
     <w:p>
       <w:pPr>
         <w:rPr>
@@ -1724,6 +1723,1552 @@
       </w:r>
     </w:p>
     <w:p/>
+    <w:p>
+      <w:pPr>
+        <w:pStyle w:val="Heading3"/>
+        <w:shd w:val="clear" w:color="auto" w:fill="FFFFFF"/>
+        <w:spacing w:before="120" w:beforeAutospacing="0" w:after="48" w:afterAutospacing="0"/>
+        <w:textAlignment w:val="baseline"/>
+        <w:rPr>
+          <w:rFonts w:asciiTheme="minorHAnsi" w:hAnsiTheme="minorHAnsi" w:cstheme="minorHAnsi"/>
+          <w:color w:val="090A0B"/>
+          <w:sz w:val="24"/>
+          <w:szCs w:val="24"/>
+        </w:rPr>
+      </w:pPr>
+      <w:r>
+        <w:rPr>
+          <w:rFonts w:asciiTheme="minorHAnsi" w:hAnsiTheme="minorHAnsi" w:cstheme="minorHAnsi"/>
+          <w:color w:val="090A0B"/>
+          <w:sz w:val="24"/>
+          <w:szCs w:val="24"/>
+        </w:rPr>
+        <w:t>HEAD</w:t>
+      </w:r>
+    </w:p>
+    <w:p>
+      <w:pPr>
+        <w:pStyle w:val="NormalWeb"/>
+        <w:shd w:val="clear" w:color="auto" w:fill="FFFFFF"/>
+        <w:spacing w:before="0" w:beforeAutospacing="0" w:after="360" w:afterAutospacing="0"/>
+        <w:textAlignment w:val="baseline"/>
+        <w:rPr>
+          <w:rFonts w:asciiTheme="minorHAnsi" w:hAnsiTheme="minorHAnsi" w:cstheme="minorHAnsi"/>
+          <w:color w:val="3C484E"/>
+        </w:rPr>
+      </w:pPr>
+      <w:r>
+        <w:rPr>
+          <w:rFonts w:asciiTheme="minorHAnsi" w:hAnsiTheme="minorHAnsi" w:cstheme="minorHAnsi"/>
+          <w:color w:val="3C484E"/>
+        </w:rPr>
+        <w:t>This is an alias for the tip of the current branch, which is the most recent commit you have made to that branch.</w:t>
+      </w:r>
+    </w:p>
+    <w:p>
+      <w:pPr>
+        <w:pStyle w:val="Heading3"/>
+        <w:shd w:val="clear" w:color="auto" w:fill="FFFFFF"/>
+        <w:spacing w:before="120" w:beforeAutospacing="0" w:after="48" w:afterAutospacing="0"/>
+        <w:textAlignment w:val="baseline"/>
+        <w:rPr>
+          <w:rFonts w:asciiTheme="minorHAnsi" w:hAnsiTheme="minorHAnsi" w:cstheme="minorHAnsi"/>
+          <w:color w:val="090A0B"/>
+          <w:sz w:val="24"/>
+          <w:szCs w:val="24"/>
+        </w:rPr>
+      </w:pPr>
+      <w:r>
+        <w:rPr>
+          <w:rFonts w:asciiTheme="minorHAnsi" w:hAnsiTheme="minorHAnsi" w:cstheme="minorHAnsi"/>
+          <w:color w:val="090A0B"/>
+          <w:sz w:val="24"/>
+          <w:szCs w:val="24"/>
+        </w:rPr>
+        <w:t>Index</w:t>
+      </w:r>
+    </w:p>
+    <w:p>
+      <w:pPr>
+        <w:pStyle w:val="NormalWeb"/>
+        <w:shd w:val="clear" w:color="auto" w:fill="FFFFFF"/>
+        <w:spacing w:before="0" w:beforeAutospacing="0" w:after="0" w:afterAutospacing="0"/>
+        <w:textAlignment w:val="baseline"/>
+        <w:rPr>
+          <w:rFonts w:asciiTheme="minorHAnsi" w:hAnsiTheme="minorHAnsi" w:cstheme="minorHAnsi"/>
+          <w:color w:val="3C484E"/>
+        </w:rPr>
+      </w:pPr>
+      <w:r>
+        <w:rPr>
+          <w:rFonts w:asciiTheme="minorHAnsi" w:hAnsiTheme="minorHAnsi" w:cstheme="minorHAnsi"/>
+          <w:color w:val="3C484E"/>
+        </w:rPr>
+        <w:t>The index, also known as the staging area, is the set of files that will become the next commit. It is also the commit that </w:t>
+      </w:r>
+      <w:r>
+        <w:rPr>
+          <w:rStyle w:val="Emphasis"/>
+          <w:rFonts w:asciiTheme="minorHAnsi" w:hAnsiTheme="minorHAnsi" w:cstheme="minorHAnsi"/>
+          <w:color w:val="090A0B"/>
+          <w:bdr w:val="none" w:sz="0" w:space="0" w:color="auto" w:frame="1"/>
+        </w:rPr>
+        <w:t>will become</w:t>
+      </w:r>
+      <w:r>
+        <w:rPr>
+          <w:rFonts w:asciiTheme="minorHAnsi" w:hAnsiTheme="minorHAnsi" w:cstheme="minorHAnsi"/>
+          <w:color w:val="3C484E"/>
+        </w:rPr>
+        <w:t> HEAD’s parent.</w:t>
+      </w:r>
+    </w:p>
+    <w:p>
+      <w:pPr>
+        <w:rPr>
+          <w:rFonts w:cstheme="minorHAnsi"/>
+          <w:sz w:val="24"/>
+          <w:szCs w:val="24"/>
+        </w:rPr>
+      </w:pPr>
+    </w:p>
+    <w:p>
+      <w:pPr>
+        <w:pStyle w:val="Heading3"/>
+        <w:shd w:val="clear" w:color="auto" w:fill="FFFFFF"/>
+        <w:spacing w:before="120" w:beforeAutospacing="0" w:after="48" w:afterAutospacing="0"/>
+        <w:textAlignment w:val="baseline"/>
+        <w:rPr>
+          <w:rFonts w:asciiTheme="minorHAnsi" w:hAnsiTheme="minorHAnsi" w:cstheme="minorHAnsi"/>
+          <w:color w:val="090A0B"/>
+          <w:sz w:val="24"/>
+          <w:szCs w:val="24"/>
+        </w:rPr>
+      </w:pPr>
+      <w:r>
+        <w:rPr>
+          <w:rFonts w:asciiTheme="minorHAnsi" w:hAnsiTheme="minorHAnsi" w:cstheme="minorHAnsi"/>
+          <w:color w:val="090A0B"/>
+          <w:sz w:val="24"/>
+          <w:szCs w:val="24"/>
+        </w:rPr>
+        <w:t>Working Copy</w:t>
+      </w:r>
+    </w:p>
+    <w:p>
+      <w:pPr>
+        <w:pStyle w:val="NormalWeb"/>
+        <w:shd w:val="clear" w:color="auto" w:fill="FFFFFF"/>
+        <w:spacing w:before="0" w:beforeAutospacing="0" w:after="360" w:afterAutospacing="0"/>
+        <w:textAlignment w:val="baseline"/>
+        <w:rPr>
+          <w:rFonts w:asciiTheme="minorHAnsi" w:hAnsiTheme="minorHAnsi" w:cstheme="minorHAnsi"/>
+          <w:color w:val="3C484E"/>
+        </w:rPr>
+      </w:pPr>
+      <w:r>
+        <w:rPr>
+          <w:rFonts w:asciiTheme="minorHAnsi" w:hAnsiTheme="minorHAnsi" w:cstheme="minorHAnsi"/>
+          <w:color w:val="3C484E"/>
+        </w:rPr>
+        <w:t>This is the term for the current set of files you’re working on in your file system.</w:t>
+      </w:r>
+    </w:p>
+    <w:p>
+      <w:pPr>
+        <w:pStyle w:val="Heading2"/>
+        <w:shd w:val="clear" w:color="auto" w:fill="FFFFFF"/>
+        <w:spacing w:before="120" w:after="48"/>
+        <w:textAlignment w:val="baseline"/>
+        <w:rPr>
+          <w:rFonts w:asciiTheme="minorHAnsi" w:hAnsiTheme="minorHAnsi" w:cstheme="minorHAnsi"/>
+          <w:b/>
+          <w:bCs/>
+          <w:color w:val="090A0B"/>
+          <w:sz w:val="24"/>
+          <w:szCs w:val="24"/>
+          <w:lang w:bidi="te-IN"/>
+        </w:rPr>
+      </w:pPr>
+      <w:r>
+        <w:rPr>
+          <w:rFonts w:asciiTheme="minorHAnsi" w:hAnsiTheme="minorHAnsi" w:cstheme="minorHAnsi"/>
+          <w:b/>
+          <w:bCs/>
+          <w:color w:val="090A0B"/>
+          <w:sz w:val="24"/>
+          <w:szCs w:val="24"/>
+        </w:rPr>
+        <w:t>Flow</w:t>
+      </w:r>
+    </w:p>
+    <w:p>
+      <w:pPr>
+        <w:pStyle w:val="NormalWeb"/>
+        <w:shd w:val="clear" w:color="auto" w:fill="FFFFFF"/>
+        <w:spacing w:before="0" w:beforeAutospacing="0" w:after="360" w:afterAutospacing="0"/>
+        <w:textAlignment w:val="baseline"/>
+        <w:rPr>
+          <w:rFonts w:asciiTheme="minorHAnsi" w:hAnsiTheme="minorHAnsi" w:cstheme="minorHAnsi"/>
+          <w:color w:val="3C484E"/>
+        </w:rPr>
+      </w:pPr>
+      <w:r>
+        <w:rPr>
+          <w:rFonts w:asciiTheme="minorHAnsi" w:hAnsiTheme="minorHAnsi" w:cstheme="minorHAnsi"/>
+          <w:color w:val="3C484E"/>
+        </w:rPr>
+        <w:t>When you first checkout a branch, HEAD points to the most recent commit in the branch. The files in the HEAD (they aren’t technically files, they’re blobs but for the purposes of this discussion we can think of them as straight files) match that of the files in the index, and the files checked out in your working copy match HEAD and the index as well. All 3 are in an equal state, and Git is happy.</w:t>
+      </w:r>
+    </w:p>
+    <w:p>
+      <w:pPr>
+        <w:pStyle w:val="NormalWeb"/>
+        <w:shd w:val="clear" w:color="auto" w:fill="FFFFFF"/>
+        <w:spacing w:before="0" w:beforeAutospacing="0" w:after="360" w:afterAutospacing="0"/>
+        <w:textAlignment w:val="baseline"/>
+        <w:rPr>
+          <w:rFonts w:asciiTheme="minorHAnsi" w:hAnsiTheme="minorHAnsi" w:cstheme="minorHAnsi"/>
+          <w:color w:val="3C484E"/>
+        </w:rPr>
+      </w:pPr>
+      <w:r>
+        <w:rPr>
+          <w:rFonts w:asciiTheme="minorHAnsi" w:hAnsiTheme="minorHAnsi" w:cstheme="minorHAnsi"/>
+          <w:color w:val="3C484E"/>
+        </w:rPr>
+        <w:t xml:space="preserve">When you perform a modification to a file, Git notices and says “oh, hey, something has changed. Your working copy no longer matches the index and HEAD.” </w:t>
+      </w:r>
+      <w:proofErr w:type="gramStart"/>
+      <w:r>
+        <w:rPr>
+          <w:rFonts w:asciiTheme="minorHAnsi" w:hAnsiTheme="minorHAnsi" w:cstheme="minorHAnsi"/>
+          <w:color w:val="3C484E"/>
+        </w:rPr>
+        <w:t>So</w:t>
+      </w:r>
+      <w:proofErr w:type="gramEnd"/>
+      <w:r>
+        <w:rPr>
+          <w:rFonts w:asciiTheme="minorHAnsi" w:hAnsiTheme="minorHAnsi" w:cstheme="minorHAnsi"/>
+          <w:color w:val="3C484E"/>
+        </w:rPr>
+        <w:t xml:space="preserve"> it marks the file as changed.</w:t>
+      </w:r>
+    </w:p>
+    <w:p>
+      <w:pPr>
+        <w:pStyle w:val="NormalWeb"/>
+        <w:shd w:val="clear" w:color="auto" w:fill="FFFFFF"/>
+        <w:spacing w:before="0" w:beforeAutospacing="0" w:after="0" w:afterAutospacing="0"/>
+        <w:textAlignment w:val="baseline"/>
+        <w:rPr>
+          <w:rFonts w:asciiTheme="minorHAnsi" w:hAnsiTheme="minorHAnsi" w:cstheme="minorHAnsi"/>
+          <w:color w:val="3C484E"/>
+        </w:rPr>
+      </w:pPr>
+      <w:r>
+        <w:rPr>
+          <w:rFonts w:asciiTheme="minorHAnsi" w:hAnsiTheme="minorHAnsi" w:cstheme="minorHAnsi"/>
+          <w:color w:val="3C484E"/>
+        </w:rPr>
+        <w:t>Then, when you do a </w:t>
+      </w:r>
+      <w:r>
+        <w:rPr>
+          <w:rStyle w:val="HTMLCode"/>
+          <w:rFonts w:asciiTheme="minorHAnsi" w:hAnsiTheme="minorHAnsi" w:cstheme="minorHAnsi"/>
+          <w:color w:val="3C484E"/>
+          <w:sz w:val="24"/>
+          <w:szCs w:val="24"/>
+          <w:bdr w:val="none" w:sz="0" w:space="0" w:color="auto" w:frame="1"/>
+          <w:shd w:val="clear" w:color="auto" w:fill="E5EFF5"/>
+        </w:rPr>
+        <w:t>git add</w:t>
+      </w:r>
+      <w:r>
+        <w:rPr>
+          <w:rFonts w:asciiTheme="minorHAnsi" w:hAnsiTheme="minorHAnsi" w:cstheme="minorHAnsi"/>
+          <w:color w:val="3C484E"/>
+        </w:rPr>
+        <w:t>, it stages the file in the index, and Git says “oh, okay, now your working copy and index match, but those are both different than HEAD.”</w:t>
+      </w:r>
+    </w:p>
+    <w:p>
+      <w:pPr>
+        <w:pStyle w:val="NormalWeb"/>
+        <w:shd w:val="clear" w:color="auto" w:fill="FFFFFF"/>
+        <w:spacing w:before="0" w:beforeAutospacing="0" w:after="0" w:afterAutospacing="0"/>
+        <w:textAlignment w:val="baseline"/>
+        <w:rPr>
+          <w:rFonts w:asciiTheme="minorHAnsi" w:hAnsiTheme="minorHAnsi" w:cstheme="minorHAnsi"/>
+          <w:color w:val="3C484E"/>
+        </w:rPr>
+      </w:pPr>
+      <w:r>
+        <w:rPr>
+          <w:rFonts w:asciiTheme="minorHAnsi" w:hAnsiTheme="minorHAnsi" w:cstheme="minorHAnsi"/>
+          <w:color w:val="3C484E"/>
+        </w:rPr>
+        <w:t>When you then perform a </w:t>
+      </w:r>
+      <w:r>
+        <w:rPr>
+          <w:rStyle w:val="HTMLCode"/>
+          <w:rFonts w:asciiTheme="minorHAnsi" w:hAnsiTheme="minorHAnsi" w:cstheme="minorHAnsi"/>
+          <w:color w:val="3C484E"/>
+          <w:sz w:val="24"/>
+          <w:szCs w:val="24"/>
+          <w:bdr w:val="none" w:sz="0" w:space="0" w:color="auto" w:frame="1"/>
+          <w:shd w:val="clear" w:color="auto" w:fill="E5EFF5"/>
+        </w:rPr>
+        <w:t>git commit</w:t>
+      </w:r>
+      <w:r>
+        <w:rPr>
+          <w:rFonts w:asciiTheme="minorHAnsi" w:hAnsiTheme="minorHAnsi" w:cstheme="minorHAnsi"/>
+          <w:color w:val="3C484E"/>
+        </w:rPr>
+        <w:t>, Git creates a new commit that HEAD now points to and the status of the index and working copy match it so Git’s happy once more.</w:t>
+      </w:r>
+    </w:p>
+    <w:p>
+      <w:pPr>
+        <w:rPr>
+          <w:rFonts w:cstheme="minorHAnsi"/>
+          <w:sz w:val="24"/>
+          <w:szCs w:val="24"/>
+        </w:rPr>
+      </w:pPr>
+    </w:p>
+    <w:p>
+      <w:pPr>
+        <w:rPr>
+          <w:rFonts w:cstheme="minorHAnsi"/>
+          <w:sz w:val="24"/>
+          <w:szCs w:val="24"/>
+        </w:rPr>
+      </w:pPr>
+    </w:p>
+    <w:p>
+      <w:pPr>
+        <w:pStyle w:val="Heading3"/>
+        <w:shd w:val="clear" w:color="auto" w:fill="FFFFFF"/>
+        <w:spacing w:before="120" w:beforeAutospacing="0" w:after="48" w:afterAutospacing="0"/>
+        <w:textAlignment w:val="baseline"/>
+        <w:rPr>
+          <w:rFonts w:asciiTheme="minorHAnsi" w:hAnsiTheme="minorHAnsi" w:cstheme="minorHAnsi"/>
+          <w:color w:val="090A0B"/>
+          <w:sz w:val="24"/>
+          <w:szCs w:val="24"/>
+        </w:rPr>
+      </w:pPr>
+      <w:r>
+        <w:rPr>
+          <w:rFonts w:asciiTheme="minorHAnsi" w:hAnsiTheme="minorHAnsi" w:cstheme="minorHAnsi"/>
+          <w:color w:val="090A0B"/>
+          <w:sz w:val="24"/>
+          <w:szCs w:val="24"/>
+        </w:rPr>
+        <w:lastRenderedPageBreak/>
+        <w:t>Soft</w:t>
+      </w:r>
+    </w:p>
+    <w:p>
+      <w:pPr>
+        <w:pStyle w:val="NormalWeb"/>
+        <w:shd w:val="clear" w:color="auto" w:fill="FFFFFF"/>
+        <w:spacing w:before="0" w:beforeAutospacing="0" w:after="0" w:afterAutospacing="0"/>
+        <w:textAlignment w:val="baseline"/>
+        <w:rPr>
+          <w:rFonts w:asciiTheme="minorHAnsi" w:hAnsiTheme="minorHAnsi" w:cstheme="minorHAnsi"/>
+          <w:color w:val="3C484E"/>
+        </w:rPr>
+      </w:pPr>
+      <w:r>
+        <w:rPr>
+          <w:rFonts w:asciiTheme="minorHAnsi" w:hAnsiTheme="minorHAnsi" w:cstheme="minorHAnsi"/>
+          <w:color w:val="3C484E"/>
+        </w:rPr>
+        <w:t>The </w:t>
+      </w:r>
+      <w:r>
+        <w:rPr>
+          <w:rStyle w:val="HTMLCode"/>
+          <w:rFonts w:asciiTheme="minorHAnsi" w:hAnsiTheme="minorHAnsi" w:cstheme="minorHAnsi"/>
+          <w:color w:val="3C484E"/>
+          <w:sz w:val="24"/>
+          <w:szCs w:val="24"/>
+          <w:bdr w:val="none" w:sz="0" w:space="0" w:color="auto" w:frame="1"/>
+          <w:shd w:val="clear" w:color="auto" w:fill="E5EFF5"/>
+        </w:rPr>
+        <w:t>--soft</w:t>
+      </w:r>
+      <w:r>
+        <w:rPr>
+          <w:rFonts w:asciiTheme="minorHAnsi" w:hAnsiTheme="minorHAnsi" w:cstheme="minorHAnsi"/>
+          <w:color w:val="3C484E"/>
+        </w:rPr>
+        <w:t> parameter tells Git to reset HEAD to another commit, but that’s it. If you specify </w:t>
+      </w:r>
+      <w:r>
+        <w:rPr>
+          <w:rStyle w:val="HTMLCode"/>
+          <w:rFonts w:asciiTheme="minorHAnsi" w:hAnsiTheme="minorHAnsi" w:cstheme="minorHAnsi"/>
+          <w:color w:val="3C484E"/>
+          <w:sz w:val="24"/>
+          <w:szCs w:val="24"/>
+          <w:bdr w:val="none" w:sz="0" w:space="0" w:color="auto" w:frame="1"/>
+          <w:shd w:val="clear" w:color="auto" w:fill="E5EFF5"/>
+        </w:rPr>
+        <w:t>--soft</w:t>
+      </w:r>
+      <w:r>
+        <w:rPr>
+          <w:rFonts w:asciiTheme="minorHAnsi" w:hAnsiTheme="minorHAnsi" w:cstheme="minorHAnsi"/>
+          <w:color w:val="3C484E"/>
+        </w:rPr>
+        <w:t> Git will stop there and nothing else will change. What this means is that the index and working copy don’t get touched, so all of the files that changed between the original HEAD and the commit you reset to appear to be staged.</w:t>
+      </w:r>
+    </w:p>
+    <w:p>
+      <w:pPr>
+        <w:pStyle w:val="NormalWeb"/>
+        <w:shd w:val="clear" w:color="auto" w:fill="FFFFFF"/>
+        <w:spacing w:before="0" w:beforeAutospacing="0" w:after="0" w:afterAutospacing="0"/>
+        <w:textAlignment w:val="baseline"/>
+        <w:rPr>
+          <w:rFonts w:asciiTheme="minorHAnsi" w:hAnsiTheme="minorHAnsi" w:cstheme="minorHAnsi"/>
+          <w:color w:val="3C484E"/>
+        </w:rPr>
+      </w:pPr>
+      <w:r>
+        <w:rPr>
+          <w:rFonts w:asciiTheme="minorHAnsi" w:hAnsiTheme="minorHAnsi" w:cstheme="minorHAnsi"/>
+          <w:noProof/>
+          <w:color w:val="3EB0EF"/>
+          <w:bdr w:val="none" w:sz="0" w:space="0" w:color="auto" w:frame="1"/>
+        </w:rPr>
+        <w:drawing>
+          <wp:inline distT="0" distB="0" distL="0" distR="0" wp14:anchorId="2058039D" wp14:editId="6B7D6988">
+            <wp:extent cx="5522595" cy="1294765"/>
+            <wp:effectExtent l="0" t="0" r="0" b="0"/>
+            <wp:docPr id="1" name="Picture 1" descr="reset-wc-index-changed">
+              <a:hlinkClick xmlns:a="http://schemas.openxmlformats.org/drawingml/2006/main" r:id="rId6"/>
+            </wp:docPr>
+            <wp:cNvGraphicFramePr>
+              <a:graphicFrameLocks xmlns:a="http://schemas.openxmlformats.org/drawingml/2006/main" noChangeAspect="1"/>
+            </wp:cNvGraphicFramePr>
+            <a:graphic xmlns:a="http://schemas.openxmlformats.org/drawingml/2006/main">
+              <a:graphicData uri="http://schemas.openxmlformats.org/drawingml/2006/picture">
+                <pic:pic xmlns:pic="http://schemas.openxmlformats.org/drawingml/2006/picture">
+                  <pic:nvPicPr>
+                    <pic:cNvPr id="0" name="Picture 1" descr="reset-wc-index-changed">
+                      <a:hlinkClick r:id="rId6"/>
+                    </pic:cNvPr>
+                    <pic:cNvPicPr>
+                      <a:picLocks noChangeAspect="1" noChangeArrowheads="1"/>
+                    </pic:cNvPicPr>
+                  </pic:nvPicPr>
+                  <pic:blipFill>
+                    <a:blip r:embed="rId7">
+                      <a:extLst>
+                        <a:ext uri="{28A0092B-C50C-407E-A947-70E740481C1C}">
+                          <a14:useLocalDpi xmlns:a14="http://schemas.microsoft.com/office/drawing/2010/main" val="0"/>
+                        </a:ext>
+                      </a:extLst>
+                    </a:blip>
+                    <a:srcRect/>
+                    <a:stretch>
+                      <a:fillRect/>
+                    </a:stretch>
+                  </pic:blipFill>
+                  <pic:spPr bwMode="auto">
+                    <a:xfrm>
+                      <a:off x="0" y="0"/>
+                      <a:ext cx="5522595" cy="1294765"/>
+                    </a:xfrm>
+                    <a:prstGeom prst="rect">
+                      <a:avLst/>
+                    </a:prstGeom>
+                    <a:noFill/>
+                    <a:ln>
+                      <a:noFill/>
+                    </a:ln>
+                  </pic:spPr>
+                </pic:pic>
+              </a:graphicData>
+            </a:graphic>
+          </wp:inline>
+        </w:drawing>
+      </w:r>
+    </w:p>
+    <w:p>
+      <w:pPr>
+        <w:pStyle w:val="Heading3"/>
+        <w:shd w:val="clear" w:color="auto" w:fill="FFFFFF"/>
+        <w:spacing w:before="120" w:beforeAutospacing="0" w:after="48" w:afterAutospacing="0"/>
+        <w:textAlignment w:val="baseline"/>
+        <w:rPr>
+          <w:rFonts w:asciiTheme="minorHAnsi" w:hAnsiTheme="minorHAnsi" w:cstheme="minorHAnsi"/>
+          <w:color w:val="090A0B"/>
+          <w:sz w:val="24"/>
+          <w:szCs w:val="24"/>
+        </w:rPr>
+      </w:pPr>
+      <w:r>
+        <w:rPr>
+          <w:rFonts w:asciiTheme="minorHAnsi" w:hAnsiTheme="minorHAnsi" w:cstheme="minorHAnsi"/>
+          <w:color w:val="090A0B"/>
+          <w:sz w:val="24"/>
+          <w:szCs w:val="24"/>
+        </w:rPr>
+        <w:t>Mixed (default)</w:t>
+      </w:r>
+    </w:p>
+    <w:p>
+      <w:pPr>
+        <w:pStyle w:val="NormalWeb"/>
+        <w:shd w:val="clear" w:color="auto" w:fill="FFFFFF"/>
+        <w:spacing w:before="0" w:beforeAutospacing="0" w:after="0" w:afterAutospacing="0"/>
+        <w:textAlignment w:val="baseline"/>
+        <w:rPr>
+          <w:rFonts w:asciiTheme="minorHAnsi" w:hAnsiTheme="minorHAnsi" w:cstheme="minorHAnsi"/>
+          <w:color w:val="3C484E"/>
+        </w:rPr>
+      </w:pPr>
+      <w:r>
+        <w:rPr>
+          <w:rFonts w:asciiTheme="minorHAnsi" w:hAnsiTheme="minorHAnsi" w:cstheme="minorHAnsi"/>
+          <w:color w:val="3C484E"/>
+        </w:rPr>
+        <w:t>The </w:t>
+      </w:r>
+      <w:r>
+        <w:rPr>
+          <w:rStyle w:val="HTMLCode"/>
+          <w:rFonts w:asciiTheme="minorHAnsi" w:hAnsiTheme="minorHAnsi" w:cstheme="minorHAnsi"/>
+          <w:color w:val="3C484E"/>
+          <w:sz w:val="24"/>
+          <w:szCs w:val="24"/>
+          <w:bdr w:val="none" w:sz="0" w:space="0" w:color="auto" w:frame="1"/>
+          <w:shd w:val="clear" w:color="auto" w:fill="E5EFF5"/>
+        </w:rPr>
+        <w:t>--mixed</w:t>
+      </w:r>
+      <w:r>
+        <w:rPr>
+          <w:rFonts w:asciiTheme="minorHAnsi" w:hAnsiTheme="minorHAnsi" w:cstheme="minorHAnsi"/>
+          <w:color w:val="3C484E"/>
+        </w:rPr>
+        <w:t> parameter (which is the default if you don’t specify anything) will reset HEAD to another commit, </w:t>
+      </w:r>
+      <w:r>
+        <w:rPr>
+          <w:rStyle w:val="Strong"/>
+          <w:rFonts w:asciiTheme="minorHAnsi" w:hAnsiTheme="minorHAnsi" w:cstheme="minorHAnsi"/>
+          <w:color w:val="090A0B"/>
+          <w:bdr w:val="none" w:sz="0" w:space="0" w:color="auto" w:frame="1"/>
+        </w:rPr>
+        <w:t>and</w:t>
+      </w:r>
+      <w:r>
+        <w:rPr>
+          <w:rFonts w:asciiTheme="minorHAnsi" w:hAnsiTheme="minorHAnsi" w:cstheme="minorHAnsi"/>
+          <w:color w:val="3C484E"/>
+        </w:rPr>
+        <w:t> will reset the index to match it, but will stop there. The working copy will not be touched. So, all of the changes between the original HEAD and the commit you reset to are still in the working copy and appear as modified, but not staged.</w:t>
+      </w:r>
+    </w:p>
+    <w:p>
+      <w:pPr>
+        <w:pStyle w:val="NormalWeb"/>
+        <w:shd w:val="clear" w:color="auto" w:fill="FFFFFF"/>
+        <w:spacing w:before="0" w:beforeAutospacing="0" w:after="0" w:afterAutospacing="0"/>
+        <w:textAlignment w:val="baseline"/>
+        <w:rPr>
+          <w:rFonts w:asciiTheme="minorHAnsi" w:hAnsiTheme="minorHAnsi" w:cstheme="minorHAnsi"/>
+          <w:color w:val="3C484E"/>
+        </w:rPr>
+      </w:pPr>
+      <w:r>
+        <w:rPr>
+          <w:rFonts w:asciiTheme="minorHAnsi" w:hAnsiTheme="minorHAnsi" w:cstheme="minorHAnsi"/>
+          <w:noProof/>
+          <w:color w:val="000000"/>
+          <w:bdr w:val="none" w:sz="0" w:space="0" w:color="auto" w:frame="1"/>
+        </w:rPr>
+        <w:drawing>
+          <wp:inline distT="0" distB="0" distL="0" distR="0" wp14:anchorId="3BA5E25A" wp14:editId="43557CAE">
+            <wp:extent cx="5522595" cy="1294765"/>
+            <wp:effectExtent l="0" t="0" r="0" b="0"/>
+            <wp:docPr id="3" name="Picture 3" descr="reset-wc-changed">
+              <a:hlinkClick xmlns:a="http://schemas.openxmlformats.org/drawingml/2006/main" r:id="rId8"/>
+            </wp:docPr>
+            <wp:cNvGraphicFramePr>
+              <a:graphicFrameLocks xmlns:a="http://schemas.openxmlformats.org/drawingml/2006/main" noChangeAspect="1"/>
+            </wp:cNvGraphicFramePr>
+            <a:graphic xmlns:a="http://schemas.openxmlformats.org/drawingml/2006/main">
+              <a:graphicData uri="http://schemas.openxmlformats.org/drawingml/2006/picture">
+                <pic:pic xmlns:pic="http://schemas.openxmlformats.org/drawingml/2006/picture">
+                  <pic:nvPicPr>
+                    <pic:cNvPr id="0" name="Picture 3" descr="reset-wc-changed">
+                      <a:hlinkClick r:id="rId8"/>
+                    </pic:cNvPr>
+                    <pic:cNvPicPr>
+                      <a:picLocks noChangeAspect="1" noChangeArrowheads="1"/>
+                    </pic:cNvPicPr>
+                  </pic:nvPicPr>
+                  <pic:blipFill>
+                    <a:blip r:embed="rId9">
+                      <a:extLst>
+                        <a:ext uri="{28A0092B-C50C-407E-A947-70E740481C1C}">
+                          <a14:useLocalDpi xmlns:a14="http://schemas.microsoft.com/office/drawing/2010/main" val="0"/>
+                        </a:ext>
+                      </a:extLst>
+                    </a:blip>
+                    <a:srcRect/>
+                    <a:stretch>
+                      <a:fillRect/>
+                    </a:stretch>
+                  </pic:blipFill>
+                  <pic:spPr bwMode="auto">
+                    <a:xfrm>
+                      <a:off x="0" y="0"/>
+                      <a:ext cx="5522595" cy="1294765"/>
+                    </a:xfrm>
+                    <a:prstGeom prst="rect">
+                      <a:avLst/>
+                    </a:prstGeom>
+                    <a:noFill/>
+                    <a:ln>
+                      <a:noFill/>
+                    </a:ln>
+                  </pic:spPr>
+                </pic:pic>
+              </a:graphicData>
+            </a:graphic>
+          </wp:inline>
+        </w:drawing>
+      </w:r>
+    </w:p>
+    <w:p>
+      <w:pPr>
+        <w:pStyle w:val="Heading3"/>
+        <w:shd w:val="clear" w:color="auto" w:fill="FFFFFF"/>
+        <w:spacing w:before="120" w:beforeAutospacing="0" w:after="48" w:afterAutospacing="0"/>
+        <w:textAlignment w:val="baseline"/>
+        <w:rPr>
+          <w:rFonts w:asciiTheme="minorHAnsi" w:hAnsiTheme="minorHAnsi" w:cstheme="minorHAnsi"/>
+          <w:color w:val="090A0B"/>
+          <w:sz w:val="24"/>
+          <w:szCs w:val="24"/>
+        </w:rPr>
+      </w:pPr>
+      <w:r>
+        <w:rPr>
+          <w:rFonts w:asciiTheme="minorHAnsi" w:hAnsiTheme="minorHAnsi" w:cstheme="minorHAnsi"/>
+          <w:color w:val="090A0B"/>
+          <w:sz w:val="24"/>
+          <w:szCs w:val="24"/>
+        </w:rPr>
+        <w:t>Hard</w:t>
+      </w:r>
+    </w:p>
+    <w:p>
+      <w:pPr>
+        <w:pStyle w:val="NormalWeb"/>
+        <w:shd w:val="clear" w:color="auto" w:fill="FFFFFF"/>
+        <w:spacing w:before="0" w:beforeAutospacing="0" w:after="0" w:afterAutospacing="0"/>
+        <w:textAlignment w:val="baseline"/>
+        <w:rPr>
+          <w:rFonts w:asciiTheme="minorHAnsi" w:hAnsiTheme="minorHAnsi" w:cstheme="minorHAnsi"/>
+          <w:color w:val="3C484E"/>
+        </w:rPr>
+      </w:pPr>
+      <w:r>
+        <w:rPr>
+          <w:rFonts w:asciiTheme="minorHAnsi" w:hAnsiTheme="minorHAnsi" w:cstheme="minorHAnsi"/>
+          <w:color w:val="3C484E"/>
+        </w:rPr>
+        <w:t>The </w:t>
+      </w:r>
+      <w:r>
+        <w:rPr>
+          <w:rStyle w:val="HTMLCode"/>
+          <w:rFonts w:asciiTheme="minorHAnsi" w:hAnsiTheme="minorHAnsi" w:cstheme="minorHAnsi"/>
+          <w:color w:val="3C484E"/>
+          <w:sz w:val="24"/>
+          <w:szCs w:val="24"/>
+          <w:bdr w:val="none" w:sz="0" w:space="0" w:color="auto" w:frame="1"/>
+          <w:shd w:val="clear" w:color="auto" w:fill="E5EFF5"/>
+        </w:rPr>
+        <w:t>--hard</w:t>
+      </w:r>
+      <w:r>
+        <w:rPr>
+          <w:rFonts w:asciiTheme="minorHAnsi" w:hAnsiTheme="minorHAnsi" w:cstheme="minorHAnsi"/>
+          <w:color w:val="3C484E"/>
+        </w:rPr>
+        <w:t> parameter will blow out everything – it resets HEAD back to another commit, resets the index to match it, </w:t>
+      </w:r>
+      <w:r>
+        <w:rPr>
+          <w:rStyle w:val="Strong"/>
+          <w:rFonts w:asciiTheme="minorHAnsi" w:hAnsiTheme="minorHAnsi" w:cstheme="minorHAnsi"/>
+          <w:color w:val="090A0B"/>
+          <w:bdr w:val="none" w:sz="0" w:space="0" w:color="auto" w:frame="1"/>
+        </w:rPr>
+        <w:t>and</w:t>
+      </w:r>
+      <w:r>
+        <w:rPr>
+          <w:rFonts w:asciiTheme="minorHAnsi" w:hAnsiTheme="minorHAnsi" w:cstheme="minorHAnsi"/>
+          <w:color w:val="3C484E"/>
+        </w:rPr>
+        <w:t> resets the working copy to match it as well. This is the more dangerous of the commands and is where you can cause damage. Data might get lost here*!</w:t>
+      </w:r>
+    </w:p>
+    <w:p>
+      <w:pPr>
+        <w:pStyle w:val="NormalWeb"/>
+        <w:shd w:val="clear" w:color="auto" w:fill="FFFFFF"/>
+        <w:spacing w:before="0" w:beforeAutospacing="0" w:after="0" w:afterAutospacing="0"/>
+        <w:textAlignment w:val="baseline"/>
+        <w:rPr>
+          <w:rFonts w:asciiTheme="minorHAnsi" w:hAnsiTheme="minorHAnsi" w:cstheme="minorHAnsi"/>
+          <w:color w:val="3C484E"/>
+        </w:rPr>
+      </w:pPr>
+      <w:r>
+        <w:rPr>
+          <w:rFonts w:asciiTheme="minorHAnsi" w:hAnsiTheme="minorHAnsi" w:cstheme="minorHAnsi"/>
+          <w:noProof/>
+          <w:color w:val="000000"/>
+          <w:bdr w:val="none" w:sz="0" w:space="0" w:color="auto" w:frame="1"/>
+        </w:rPr>
+        <w:drawing>
+          <wp:inline distT="0" distB="0" distL="0" distR="0" wp14:anchorId="65E974E1" wp14:editId="61318841">
+            <wp:extent cx="5522595" cy="1294765"/>
+            <wp:effectExtent l="0" t="0" r="0" b="0"/>
+            <wp:docPr id="2" name="Picture 2" descr="reset-all-happy">
+              <a:hlinkClick xmlns:a="http://schemas.openxmlformats.org/drawingml/2006/main" r:id="rId10"/>
+            </wp:docPr>
+            <wp:cNvGraphicFramePr>
+              <a:graphicFrameLocks xmlns:a="http://schemas.openxmlformats.org/drawingml/2006/main" noChangeAspect="1"/>
+            </wp:cNvGraphicFramePr>
+            <a:graphic xmlns:a="http://schemas.openxmlformats.org/drawingml/2006/main">
+              <a:graphicData uri="http://schemas.openxmlformats.org/drawingml/2006/picture">
+                <pic:pic xmlns:pic="http://schemas.openxmlformats.org/drawingml/2006/picture">
+                  <pic:nvPicPr>
+                    <pic:cNvPr id="0" name="Picture 4" descr="reset-all-happy">
+                      <a:hlinkClick r:id="rId10"/>
+                    </pic:cNvPr>
+                    <pic:cNvPicPr>
+                      <a:picLocks noChangeAspect="1" noChangeArrowheads="1"/>
+                    </pic:cNvPicPr>
+                  </pic:nvPicPr>
+                  <pic:blipFill>
+                    <a:blip r:embed="rId11">
+                      <a:extLst>
+                        <a:ext uri="{28A0092B-C50C-407E-A947-70E740481C1C}">
+                          <a14:useLocalDpi xmlns:a14="http://schemas.microsoft.com/office/drawing/2010/main" val="0"/>
+                        </a:ext>
+                      </a:extLst>
+                    </a:blip>
+                    <a:srcRect/>
+                    <a:stretch>
+                      <a:fillRect/>
+                    </a:stretch>
+                  </pic:blipFill>
+                  <pic:spPr bwMode="auto">
+                    <a:xfrm>
+                      <a:off x="0" y="0"/>
+                      <a:ext cx="5522595" cy="1294765"/>
+                    </a:xfrm>
+                    <a:prstGeom prst="rect">
+                      <a:avLst/>
+                    </a:prstGeom>
+                    <a:noFill/>
+                    <a:ln>
+                      <a:noFill/>
+                    </a:ln>
+                  </pic:spPr>
+                </pic:pic>
+              </a:graphicData>
+            </a:graphic>
+          </wp:inline>
+        </w:drawing>
+      </w:r>
+    </w:p>
+    <w:p>
+      <w:pPr>
+        <w:spacing w:before="240"/>
+      </w:pPr>
+    </w:p>
+    <w:p/>
+    <w:p>
+      <w:pPr>
+        <w:rPr>
+          <w:color w:val="FF0000"/>
+        </w:rPr>
+      </w:pPr>
+      <w:r>
+        <w:rPr>
+          <w:color w:val="FF0000"/>
+        </w:rPr>
+        <w:t>BUGS:</w:t>
+      </w:r>
+    </w:p>
+    <w:p>
+      <w:proofErr w:type="spellStart"/>
+      <w:r>
+        <w:t>ssh</w:t>
+      </w:r>
+      <w:proofErr w:type="spellEnd"/>
+      <w:r>
+        <w:t xml:space="preserve">-keygen -t </w:t>
+      </w:r>
+      <w:proofErr w:type="spellStart"/>
+      <w:r>
+        <w:t>rsa</w:t>
+      </w:r>
+      <w:proofErr w:type="spellEnd"/>
+      <w:r>
+        <w:t xml:space="preserve"> -b 4096 -C "veeramachaneni28@gmail.com"</w:t>
+      </w:r>
+    </w:p>
+    <w:p>
+      <w:r>
+        <w:t xml:space="preserve">Generating public/private </w:t>
+      </w:r>
+      <w:proofErr w:type="spellStart"/>
+      <w:r>
+        <w:t>rsa</w:t>
+      </w:r>
+      <w:proofErr w:type="spellEnd"/>
+      <w:r>
+        <w:t xml:space="preserve"> key pair.</w:t>
+      </w:r>
+    </w:p>
+    <w:p>
+      <w:pPr>
+        <w:shd w:val="clear" w:color="auto" w:fill="FFFFFF"/>
+        <w:spacing w:after="240" w:line="240" w:lineRule="auto"/>
+        <w:textAlignment w:val="baseline"/>
+        <w:rPr>
+          <w:rFonts w:ascii="Helvetica" w:eastAsia="Times New Roman" w:hAnsi="Helvetica" w:cs="Helvetica"/>
+          <w:color w:val="4472C4" w:themeColor="accent1"/>
+          <w:sz w:val="23"/>
+          <w:szCs w:val="23"/>
+          <w:lang w:bidi="te-IN"/>
+        </w:rPr>
+      </w:pPr>
+      <w:r>
+        <w:rPr>
+          <w:rFonts w:ascii="Helvetica" w:eastAsia="Times New Roman" w:hAnsi="Helvetica" w:cs="Helvetica"/>
+          <w:color w:val="4472C4" w:themeColor="accent1"/>
+          <w:sz w:val="23"/>
+          <w:szCs w:val="23"/>
+          <w:lang w:bidi="te-IN"/>
+        </w:rPr>
+        <w:lastRenderedPageBreak/>
+        <w:t>When you're prompted to "Enter a file in which to save the key," press Enter. This accepts the default file location.</w:t>
+      </w:r>
+    </w:p>
+    <w:p>
+      <w:pPr>
+        <w:pBdr>
+          <w:top w:val="single" w:sz="12" w:space="8" w:color="DDDDDD"/>
+          <w:left w:val="single" w:sz="12" w:space="8" w:color="DDDDDD"/>
+          <w:bottom w:val="single" w:sz="12" w:space="8" w:color="DDDDDD"/>
+          <w:right w:val="single" w:sz="12" w:space="8" w:color="DDDDDD"/>
+        </w:pBdr>
+        <w:shd w:val="clear" w:color="auto" w:fill="333333"/>
+        <w:tabs>
+          <w:tab w:val="left" w:pos="916"/>
+          <w:tab w:val="left" w:pos="1832"/>
+          <w:tab w:val="left" w:pos="2748"/>
+          <w:tab w:val="left" w:pos="3664"/>
+          <w:tab w:val="left" w:pos="4580"/>
+          <w:tab w:val="left" w:pos="5496"/>
+          <w:tab w:val="left" w:pos="6412"/>
+          <w:tab w:val="left" w:pos="7328"/>
+          <w:tab w:val="left" w:pos="8244"/>
+          <w:tab w:val="left" w:pos="9160"/>
+          <w:tab w:val="left" w:pos="10076"/>
+          <w:tab w:val="left" w:pos="10992"/>
+          <w:tab w:val="left" w:pos="11908"/>
+          <w:tab w:val="left" w:pos="12824"/>
+          <w:tab w:val="left" w:pos="13740"/>
+          <w:tab w:val="left" w:pos="14656"/>
+        </w:tabs>
+        <w:spacing w:after="0" w:line="240" w:lineRule="auto"/>
+        <w:textAlignment w:val="baseline"/>
+        <w:rPr>
+          <w:rFonts w:ascii="Courier New" w:eastAsia="Times New Roman" w:hAnsi="Courier New" w:cs="Courier New"/>
+          <w:color w:val="FFFFFF"/>
+          <w:sz w:val="20"/>
+          <w:szCs w:val="20"/>
+          <w:lang w:bidi="te-IN"/>
+        </w:rPr>
+      </w:pPr>
+      <w:r>
+        <w:rPr>
+          <w:rFonts w:ascii="Courier New" w:eastAsia="Times New Roman" w:hAnsi="Courier New" w:cs="Courier New"/>
+          <w:color w:val="63E463"/>
+          <w:sz w:val="20"/>
+          <w:szCs w:val="20"/>
+          <w:bdr w:val="none" w:sz="0" w:space="0" w:color="auto" w:frame="1"/>
+          <w:lang w:bidi="te-IN"/>
+        </w:rPr>
+        <w:t>Enter a file in which to save the key (/c/Users/</w:t>
+      </w:r>
+      <w:r>
+        <w:rPr>
+          <w:rFonts w:ascii="inherit" w:eastAsia="Times New Roman" w:hAnsi="inherit" w:cs="Courier New"/>
+          <w:i/>
+          <w:iCs/>
+          <w:color w:val="F9FE64"/>
+          <w:sz w:val="20"/>
+          <w:szCs w:val="20"/>
+          <w:bdr w:val="none" w:sz="0" w:space="0" w:color="auto" w:frame="1"/>
+          <w:lang w:bidi="te-IN"/>
+        </w:rPr>
+        <w:t>you</w:t>
+      </w:r>
+      <w:r>
+        <w:rPr>
+          <w:rFonts w:ascii="Courier New" w:eastAsia="Times New Roman" w:hAnsi="Courier New" w:cs="Courier New"/>
+          <w:color w:val="63E463"/>
+          <w:sz w:val="20"/>
+          <w:szCs w:val="20"/>
+          <w:bdr w:val="none" w:sz="0" w:space="0" w:color="auto" w:frame="1"/>
+          <w:lang w:bidi="te-IN"/>
+        </w:rPr>
+        <w:t>/.</w:t>
+      </w:r>
+      <w:proofErr w:type="spellStart"/>
+      <w:r>
+        <w:rPr>
+          <w:rFonts w:ascii="Courier New" w:eastAsia="Times New Roman" w:hAnsi="Courier New" w:cs="Courier New"/>
+          <w:color w:val="63E463"/>
+          <w:sz w:val="20"/>
+          <w:szCs w:val="20"/>
+          <w:bdr w:val="none" w:sz="0" w:space="0" w:color="auto" w:frame="1"/>
+          <w:lang w:bidi="te-IN"/>
+        </w:rPr>
+        <w:t>ssh</w:t>
+      </w:r>
+      <w:proofErr w:type="spellEnd"/>
+      <w:r>
+        <w:rPr>
+          <w:rFonts w:ascii="Courier New" w:eastAsia="Times New Roman" w:hAnsi="Courier New" w:cs="Courier New"/>
+          <w:color w:val="63E463"/>
+          <w:sz w:val="20"/>
+          <w:szCs w:val="20"/>
+          <w:bdr w:val="none" w:sz="0" w:space="0" w:color="auto" w:frame="1"/>
+          <w:lang w:bidi="te-IN"/>
+        </w:rPr>
+        <w:t>/</w:t>
+      </w:r>
+      <w:proofErr w:type="spellStart"/>
+      <w:r>
+        <w:rPr>
+          <w:rFonts w:ascii="Courier New" w:eastAsia="Times New Roman" w:hAnsi="Courier New" w:cs="Courier New"/>
+          <w:color w:val="63E463"/>
+          <w:sz w:val="20"/>
+          <w:szCs w:val="20"/>
+          <w:bdr w:val="none" w:sz="0" w:space="0" w:color="auto" w:frame="1"/>
+          <w:lang w:bidi="te-IN"/>
+        </w:rPr>
+        <w:t>id_rsa</w:t>
+      </w:r>
+      <w:proofErr w:type="spellEnd"/>
+      <w:proofErr w:type="gramStart"/>
+      <w:r>
+        <w:rPr>
+          <w:rFonts w:ascii="Courier New" w:eastAsia="Times New Roman" w:hAnsi="Courier New" w:cs="Courier New"/>
+          <w:color w:val="63E463"/>
+          <w:sz w:val="20"/>
+          <w:szCs w:val="20"/>
+          <w:bdr w:val="none" w:sz="0" w:space="0" w:color="auto" w:frame="1"/>
+          <w:lang w:bidi="te-IN"/>
+        </w:rPr>
+        <w:t>):</w:t>
+      </w:r>
+      <w:r>
+        <w:rPr>
+          <w:rFonts w:ascii="inherit" w:eastAsia="Times New Roman" w:hAnsi="inherit" w:cs="Courier New"/>
+          <w:i/>
+          <w:iCs/>
+          <w:color w:val="F9FE64"/>
+          <w:sz w:val="20"/>
+          <w:szCs w:val="20"/>
+          <w:bdr w:val="none" w:sz="0" w:space="0" w:color="auto" w:frame="1"/>
+          <w:lang w:bidi="te-IN"/>
+        </w:rPr>
+        <w:t>[</w:t>
+      </w:r>
+      <w:proofErr w:type="gramEnd"/>
+      <w:r>
+        <w:rPr>
+          <w:rFonts w:ascii="inherit" w:eastAsia="Times New Roman" w:hAnsi="inherit" w:cs="Courier New"/>
+          <w:i/>
+          <w:iCs/>
+          <w:color w:val="F9FE64"/>
+          <w:sz w:val="20"/>
+          <w:szCs w:val="20"/>
+          <w:bdr w:val="none" w:sz="0" w:space="0" w:color="auto" w:frame="1"/>
+          <w:lang w:bidi="te-IN"/>
+        </w:rPr>
+        <w:t>Press enter]</w:t>
+      </w:r>
+    </w:p>
+    <w:p/>
+    <w:p>
+      <w:r>
+        <w:t>Enter file in which to save the key (/c/Users/Ashish/.</w:t>
+      </w:r>
+      <w:proofErr w:type="spellStart"/>
+      <w:r>
+        <w:t>ssh</w:t>
+      </w:r>
+      <w:proofErr w:type="spellEnd"/>
+      <w:r>
+        <w:t>/</w:t>
+      </w:r>
+      <w:proofErr w:type="spellStart"/>
+      <w:r>
+        <w:t>id_rsa</w:t>
+      </w:r>
+      <w:proofErr w:type="spellEnd"/>
+      <w:r>
+        <w:t>):</w:t>
+      </w:r>
+    </w:p>
+    <w:p>
+      <w:pPr>
+        <w:rPr>
+          <w:lang w:bidi="te-IN"/>
+        </w:rPr>
+      </w:pPr>
+      <w:r>
+        <w:rPr>
+          <w:rFonts w:ascii="Helvetica" w:hAnsi="Helvetica" w:cs="Helvetica"/>
+          <w:color w:val="333333"/>
+          <w:sz w:val="23"/>
+          <w:szCs w:val="23"/>
+          <w:shd w:val="clear" w:color="auto" w:fill="FFFFFF"/>
+        </w:rPr>
+        <w:t>At the prompt, type a secure passphrase. For more information, see </w:t>
+      </w:r>
+      <w:hyperlink r:id="rId12" w:history="1">
+        <w:r>
+          <w:rPr>
+            <w:rStyle w:val="Hyperlink"/>
+            <w:rFonts w:ascii="Helvetica" w:hAnsi="Helvetica" w:cs="Helvetica"/>
+            <w:color w:val="4183C4"/>
+            <w:sz w:val="23"/>
+            <w:szCs w:val="23"/>
+            <w:bdr w:val="none" w:sz="0" w:space="0" w:color="auto" w:frame="1"/>
+            <w:shd w:val="clear" w:color="auto" w:fill="FFFFFF"/>
+          </w:rPr>
+          <w:t>"Working with SSH key passphrases"</w:t>
+        </w:r>
+      </w:hyperlink>
+      <w:r>
+        <w:rPr>
+          <w:rFonts w:ascii="Helvetica" w:hAnsi="Helvetica" w:cs="Helvetica"/>
+          <w:color w:val="333333"/>
+          <w:sz w:val="23"/>
+          <w:szCs w:val="23"/>
+          <w:shd w:val="clear" w:color="auto" w:fill="FFFFFF"/>
+        </w:rPr>
+        <w:t>.</w:t>
+      </w:r>
+    </w:p>
+    <w:p>
+      <w:pPr>
+        <w:pStyle w:val="HTMLPreformatted"/>
+        <w:pBdr>
+          <w:top w:val="single" w:sz="12" w:space="8" w:color="DDDDDD"/>
+          <w:left w:val="single" w:sz="12" w:space="8" w:color="DDDDDD"/>
+          <w:bottom w:val="single" w:sz="12" w:space="8" w:color="DDDDDD"/>
+          <w:right w:val="single" w:sz="12" w:space="8" w:color="DDDDDD"/>
+        </w:pBdr>
+        <w:shd w:val="clear" w:color="auto" w:fill="333333"/>
+        <w:textAlignment w:val="baseline"/>
+        <w:rPr>
+          <w:color w:val="FFFFFF"/>
+        </w:rPr>
+      </w:pPr>
+      <w:r>
+        <w:rPr>
+          <w:rStyle w:val="output"/>
+          <w:color w:val="63E463"/>
+          <w:bdr w:val="none" w:sz="0" w:space="0" w:color="auto" w:frame="1"/>
+        </w:rPr>
+        <w:t xml:space="preserve">Enter passphrase (empty for no passphrase): </w:t>
+      </w:r>
+      <w:r>
+        <w:rPr>
+          <w:rStyle w:val="Emphasis"/>
+          <w:rFonts w:ascii="inherit" w:hAnsi="inherit"/>
+          <w:color w:val="F9FE64"/>
+          <w:bdr w:val="none" w:sz="0" w:space="0" w:color="auto" w:frame="1"/>
+        </w:rPr>
+        <w:t>[Type a passphrase]</w:t>
+      </w:r>
+    </w:p>
+    <w:p>
+      <w:pPr>
+        <w:pStyle w:val="HTMLPreformatted"/>
+        <w:pBdr>
+          <w:top w:val="single" w:sz="12" w:space="8" w:color="DDDDDD"/>
+          <w:left w:val="single" w:sz="12" w:space="8" w:color="DDDDDD"/>
+          <w:bottom w:val="single" w:sz="12" w:space="8" w:color="DDDDDD"/>
+          <w:right w:val="single" w:sz="12" w:space="8" w:color="DDDDDD"/>
+        </w:pBdr>
+        <w:shd w:val="clear" w:color="auto" w:fill="333333"/>
+        <w:textAlignment w:val="baseline"/>
+        <w:rPr>
+          <w:color w:val="FFFFFF"/>
+        </w:rPr>
+      </w:pPr>
+      <w:r>
+        <w:rPr>
+          <w:rStyle w:val="output"/>
+          <w:color w:val="63E463"/>
+          <w:bdr w:val="none" w:sz="0" w:space="0" w:color="auto" w:frame="1"/>
+        </w:rPr>
+        <w:t xml:space="preserve">Enter same passphrase again: </w:t>
+      </w:r>
+      <w:r>
+        <w:rPr>
+          <w:rStyle w:val="Emphasis"/>
+          <w:rFonts w:ascii="inherit" w:hAnsi="inherit"/>
+          <w:color w:val="F9FE64"/>
+          <w:bdr w:val="none" w:sz="0" w:space="0" w:color="auto" w:frame="1"/>
+        </w:rPr>
+        <w:t>[Type passphrase again]</w:t>
+      </w:r>
+    </w:p>
+    <w:p/>
+    <w:p>
+      <w:r>
+        <w:t>Enter passphrase (empty for no passphrase):</w:t>
+      </w:r>
+      <w:r>
+        <w:t xml:space="preserve"> </w:t>
+      </w:r>
+    </w:p>
+    <w:p>
+      <w:r>
+        <w:t>Enter same passphrase again:</w:t>
+      </w:r>
+    </w:p>
+    <w:p>
+      <w:r>
+        <w:t>Your identification has been saved in /c/Users/Ashish/.</w:t>
+      </w:r>
+      <w:proofErr w:type="spellStart"/>
+      <w:r>
+        <w:t>ssh</w:t>
+      </w:r>
+      <w:proofErr w:type="spellEnd"/>
+      <w:r>
+        <w:t>/</w:t>
+      </w:r>
+      <w:proofErr w:type="spellStart"/>
+      <w:r>
+        <w:t>id_rsa</w:t>
+      </w:r>
+      <w:proofErr w:type="spellEnd"/>
+      <w:r>
+        <w:t>.</w:t>
+      </w:r>
+    </w:p>
+    <w:p>
+      <w:r>
+        <w:t>Your public key has been saved in /c/Users/Ashish/.</w:t>
+      </w:r>
+      <w:proofErr w:type="spellStart"/>
+      <w:r>
+        <w:t>ssh</w:t>
+      </w:r>
+      <w:proofErr w:type="spellEnd"/>
+      <w:r>
+        <w:t>/id_rsa.pub.</w:t>
+      </w:r>
+    </w:p>
+    <w:p/>
+    <w:p/>
+    <w:p/>
+    <w:p/>
+    <w:p/>
+    <w:p>
+      <w:pPr>
+        <w:pBdr>
+          <w:bottom w:val="single" w:sz="6" w:space="0" w:color="DDDDDD"/>
+        </w:pBdr>
+        <w:shd w:val="clear" w:color="auto" w:fill="FFFFFF"/>
+        <w:spacing w:before="360" w:after="240" w:line="240" w:lineRule="auto"/>
+        <w:textAlignment w:val="baseline"/>
+        <w:outlineLvl w:val="2"/>
+        <w:rPr>
+          <w:rFonts w:ascii="Helvetica" w:eastAsia="Times New Roman" w:hAnsi="Helvetica" w:cs="Helvetica"/>
+          <w:b/>
+          <w:bCs/>
+          <w:color w:val="325D72"/>
+          <w:sz w:val="36"/>
+          <w:szCs w:val="36"/>
+          <w:lang w:bidi="te-IN"/>
+        </w:rPr>
+      </w:pPr>
+      <w:r>
+        <w:rPr>
+          <w:rFonts w:ascii="Helvetica" w:eastAsia="Times New Roman" w:hAnsi="Helvetica" w:cs="Helvetica"/>
+          <w:b/>
+          <w:bCs/>
+          <w:color w:val="325D72"/>
+          <w:sz w:val="36"/>
+          <w:szCs w:val="36"/>
+          <w:lang w:bidi="te-IN"/>
+        </w:rPr>
+        <w:t xml:space="preserve">Adding your SSH key to the </w:t>
+      </w:r>
+      <w:proofErr w:type="spellStart"/>
+      <w:r>
+        <w:rPr>
+          <w:rFonts w:ascii="Helvetica" w:eastAsia="Times New Roman" w:hAnsi="Helvetica" w:cs="Helvetica"/>
+          <w:b/>
+          <w:bCs/>
+          <w:color w:val="325D72"/>
+          <w:sz w:val="36"/>
+          <w:szCs w:val="36"/>
+          <w:lang w:bidi="te-IN"/>
+        </w:rPr>
+        <w:t>ssh</w:t>
+      </w:r>
+      <w:proofErr w:type="spellEnd"/>
+      <w:r>
+        <w:rPr>
+          <w:rFonts w:ascii="Helvetica" w:eastAsia="Times New Roman" w:hAnsi="Helvetica" w:cs="Helvetica"/>
+          <w:b/>
+          <w:bCs/>
+          <w:color w:val="325D72"/>
+          <w:sz w:val="36"/>
+          <w:szCs w:val="36"/>
+          <w:lang w:bidi="te-IN"/>
+        </w:rPr>
+        <w:t>-agent</w:t>
+      </w:r>
+    </w:p>
+    <w:p>
+      <w:pPr>
+        <w:rPr>
+          <w:rFonts w:ascii="Helvetica" w:hAnsi="Helvetica" w:cs="Helvetica"/>
+          <w:color w:val="333333"/>
+          <w:sz w:val="23"/>
+          <w:szCs w:val="23"/>
+          <w:shd w:val="clear" w:color="auto" w:fill="FFFFFF"/>
+        </w:rPr>
+      </w:pPr>
+      <w:r>
+        <w:rPr>
+          <w:rFonts w:ascii="Helvetica" w:hAnsi="Helvetica" w:cs="Helvetica"/>
+          <w:color w:val="333333"/>
+          <w:sz w:val="23"/>
+          <w:szCs w:val="23"/>
+          <w:shd w:val="clear" w:color="auto" w:fill="FFFFFF"/>
+        </w:rPr>
+        <w:t xml:space="preserve">Ensure the </w:t>
+      </w:r>
+      <w:proofErr w:type="spellStart"/>
+      <w:r>
+        <w:rPr>
+          <w:rFonts w:ascii="Helvetica" w:hAnsi="Helvetica" w:cs="Helvetica"/>
+          <w:color w:val="333333"/>
+          <w:sz w:val="23"/>
+          <w:szCs w:val="23"/>
+          <w:shd w:val="clear" w:color="auto" w:fill="FFFFFF"/>
+        </w:rPr>
+        <w:t>ssh</w:t>
+      </w:r>
+      <w:proofErr w:type="spellEnd"/>
+      <w:r>
+        <w:rPr>
+          <w:rFonts w:ascii="Helvetica" w:hAnsi="Helvetica" w:cs="Helvetica"/>
+          <w:color w:val="333333"/>
+          <w:sz w:val="23"/>
+          <w:szCs w:val="23"/>
+          <w:shd w:val="clear" w:color="auto" w:fill="FFFFFF"/>
+        </w:rPr>
+        <w:t>-agent is running:</w:t>
+      </w:r>
+    </w:p>
+    <w:p>
+      <w:pPr>
+        <w:pStyle w:val="HTMLPreformatted"/>
+        <w:pBdr>
+          <w:top w:val="single" w:sz="12" w:space="8" w:color="DDDDDD"/>
+          <w:left w:val="single" w:sz="12" w:space="8" w:color="DDDDDD"/>
+          <w:bottom w:val="single" w:sz="12" w:space="8" w:color="DDDDDD"/>
+          <w:right w:val="single" w:sz="12" w:space="8" w:color="DDDDDD"/>
+        </w:pBdr>
+        <w:shd w:val="clear" w:color="auto" w:fill="333333"/>
+        <w:textAlignment w:val="baseline"/>
+        <w:rPr>
+          <w:color w:val="FFFFFF"/>
+        </w:rPr>
+      </w:pPr>
+      <w:r>
+        <w:rPr>
+          <w:rStyle w:val="command"/>
+          <w:color w:val="FFFFFF"/>
+          <w:bdr w:val="none" w:sz="0" w:space="0" w:color="auto" w:frame="1"/>
+        </w:rPr>
+        <w:t>eval $(</w:t>
+      </w:r>
+      <w:proofErr w:type="spellStart"/>
+      <w:r>
+        <w:rPr>
+          <w:rStyle w:val="command"/>
+          <w:color w:val="FFFFFF"/>
+          <w:bdr w:val="none" w:sz="0" w:space="0" w:color="auto" w:frame="1"/>
+        </w:rPr>
+        <w:t>ssh</w:t>
+      </w:r>
+      <w:proofErr w:type="spellEnd"/>
+      <w:r>
+        <w:rPr>
+          <w:rStyle w:val="command"/>
+          <w:color w:val="FFFFFF"/>
+          <w:bdr w:val="none" w:sz="0" w:space="0" w:color="auto" w:frame="1"/>
+        </w:rPr>
+        <w:t>-agent -s)</w:t>
+      </w:r>
+    </w:p>
+    <w:p>
+      <w:pPr>
+        <w:rPr>
+          <w:rFonts w:ascii="Helvetica" w:hAnsi="Helvetica" w:cs="Helvetica"/>
+          <w:color w:val="333333"/>
+          <w:sz w:val="23"/>
+          <w:szCs w:val="23"/>
+          <w:shd w:val="clear" w:color="auto" w:fill="FFFFFF"/>
+        </w:rPr>
+      </w:pPr>
+      <w:r>
+        <w:rPr>
+          <w:rFonts w:ascii="Helvetica" w:hAnsi="Helvetica" w:cs="Helvetica"/>
+          <w:color w:val="333333"/>
+          <w:sz w:val="23"/>
+          <w:szCs w:val="23"/>
+          <w:shd w:val="clear" w:color="auto" w:fill="FFFFFF"/>
+        </w:rPr>
+        <w:t xml:space="preserve">Add your SSH private key to the </w:t>
+      </w:r>
+      <w:proofErr w:type="spellStart"/>
+      <w:r>
+        <w:rPr>
+          <w:rFonts w:ascii="Helvetica" w:hAnsi="Helvetica" w:cs="Helvetica"/>
+          <w:color w:val="333333"/>
+          <w:sz w:val="23"/>
+          <w:szCs w:val="23"/>
+          <w:shd w:val="clear" w:color="auto" w:fill="FFFFFF"/>
+        </w:rPr>
+        <w:t>ssh</w:t>
+      </w:r>
+      <w:proofErr w:type="spellEnd"/>
+      <w:r>
+        <w:rPr>
+          <w:rFonts w:ascii="Helvetica" w:hAnsi="Helvetica" w:cs="Helvetica"/>
+          <w:color w:val="333333"/>
+          <w:sz w:val="23"/>
+          <w:szCs w:val="23"/>
+          <w:shd w:val="clear" w:color="auto" w:fill="FFFFFF"/>
+        </w:rPr>
+        <w:t>-agent. If you created your key with a different name, or if you are adding an existing key that has a different name, replace </w:t>
+      </w:r>
+      <w:proofErr w:type="spellStart"/>
+      <w:r>
+        <w:rPr>
+          <w:rStyle w:val="Emphasis"/>
+          <w:rFonts w:ascii="Helvetica" w:hAnsi="Helvetica" w:cs="Helvetica"/>
+          <w:color w:val="333333"/>
+          <w:sz w:val="23"/>
+          <w:szCs w:val="23"/>
+          <w:bdr w:val="none" w:sz="0" w:space="0" w:color="auto" w:frame="1"/>
+          <w:shd w:val="clear" w:color="auto" w:fill="FFFFFF"/>
+        </w:rPr>
+        <w:t>id_rsa</w:t>
+      </w:r>
+      <w:proofErr w:type="spellEnd"/>
+      <w:r>
+        <w:rPr>
+          <w:rFonts w:ascii="Helvetica" w:hAnsi="Helvetica" w:cs="Helvetica"/>
+          <w:color w:val="333333"/>
+          <w:sz w:val="23"/>
+          <w:szCs w:val="23"/>
+          <w:shd w:val="clear" w:color="auto" w:fill="FFFFFF"/>
+        </w:rPr>
+        <w:t> in the command with the name of your private key file.</w:t>
+      </w:r>
+    </w:p>
+    <w:p>
+      <w:pPr>
+        <w:pStyle w:val="HTMLPreformatted"/>
+        <w:pBdr>
+          <w:top w:val="single" w:sz="12" w:space="8" w:color="DDDDDD"/>
+          <w:left w:val="single" w:sz="12" w:space="8" w:color="DDDDDD"/>
+          <w:bottom w:val="single" w:sz="12" w:space="8" w:color="DDDDDD"/>
+          <w:right w:val="single" w:sz="12" w:space="8" w:color="DDDDDD"/>
+        </w:pBdr>
+        <w:shd w:val="clear" w:color="auto" w:fill="333333"/>
+        <w:textAlignment w:val="baseline"/>
+        <w:rPr>
+          <w:color w:val="FFFFFF"/>
+        </w:rPr>
+      </w:pPr>
+      <w:proofErr w:type="spellStart"/>
+      <w:r>
+        <w:rPr>
+          <w:rStyle w:val="command"/>
+          <w:color w:val="FFFFFF"/>
+          <w:bdr w:val="none" w:sz="0" w:space="0" w:color="auto" w:frame="1"/>
+        </w:rPr>
+        <w:t>ssh</w:t>
+      </w:r>
+      <w:proofErr w:type="spellEnd"/>
+      <w:r>
+        <w:rPr>
+          <w:rStyle w:val="command"/>
+          <w:color w:val="FFFFFF"/>
+          <w:bdr w:val="none" w:sz="0" w:space="0" w:color="auto" w:frame="1"/>
+        </w:rPr>
+        <w:t>-add ~/.</w:t>
+      </w:r>
+      <w:proofErr w:type="spellStart"/>
+      <w:r>
+        <w:rPr>
+          <w:rStyle w:val="command"/>
+          <w:color w:val="FFFFFF"/>
+          <w:bdr w:val="none" w:sz="0" w:space="0" w:color="auto" w:frame="1"/>
+        </w:rPr>
+        <w:t>ssh</w:t>
+      </w:r>
+      <w:proofErr w:type="spellEnd"/>
+      <w:r>
+        <w:rPr>
+          <w:rStyle w:val="command"/>
+          <w:color w:val="FFFFFF"/>
+          <w:bdr w:val="none" w:sz="0" w:space="0" w:color="auto" w:frame="1"/>
+        </w:rPr>
+        <w:t>/</w:t>
+      </w:r>
+      <w:proofErr w:type="spellStart"/>
+      <w:r>
+        <w:rPr>
+          <w:rStyle w:val="command"/>
+          <w:color w:val="FFFFFF"/>
+          <w:bdr w:val="none" w:sz="0" w:space="0" w:color="auto" w:frame="1"/>
+        </w:rPr>
+        <w:t>id_rsa</w:t>
+      </w:r>
+      <w:proofErr w:type="spellEnd"/>
+    </w:p>
+    <w:p/>
+    <w:p>
+      <w:hyperlink r:id="rId13" w:history="1">
+        <w:r>
+          <w:rPr>
+            <w:rStyle w:val="Hyperlink"/>
+            <w:rFonts w:ascii="Helvetica" w:hAnsi="Helvetica" w:cs="Helvetica"/>
+            <w:color w:val="4183C4"/>
+            <w:sz w:val="23"/>
+            <w:szCs w:val="23"/>
+            <w:bdr w:val="none" w:sz="0" w:space="0" w:color="auto" w:frame="1"/>
+            <w:shd w:val="clear" w:color="auto" w:fill="FFFFFF"/>
+          </w:rPr>
+          <w:t>Add the SSH key to your GitHub account</w:t>
+        </w:r>
+      </w:hyperlink>
+      <w:r>
+        <w:rPr>
+          <w:rFonts w:ascii="Helvetica" w:hAnsi="Helvetica" w:cs="Helvetica"/>
+          <w:color w:val="333333"/>
+          <w:sz w:val="23"/>
+          <w:szCs w:val="23"/>
+          <w:shd w:val="clear" w:color="auto" w:fill="FFFFFF"/>
+        </w:rPr>
+        <w:t>.</w:t>
+      </w:r>
+    </w:p>
+    <w:p>
+      <w:r>
+        <w:lastRenderedPageBreak/>
+        <w:t>To copy SSH key to clip board</w:t>
+      </w:r>
+    </w:p>
+    <w:p>
+      <w:pPr>
+        <w:pStyle w:val="HTMLPreformatted"/>
+        <w:pBdr>
+          <w:top w:val="single" w:sz="12" w:space="8" w:color="DDDDDD"/>
+          <w:left w:val="single" w:sz="12" w:space="8" w:color="DDDDDD"/>
+          <w:bottom w:val="single" w:sz="12" w:space="8" w:color="DDDDDD"/>
+          <w:right w:val="single" w:sz="12" w:space="8" w:color="DDDDDD"/>
+        </w:pBdr>
+        <w:shd w:val="clear" w:color="auto" w:fill="333333"/>
+        <w:textAlignment w:val="baseline"/>
+        <w:rPr>
+          <w:color w:val="FFFFFF"/>
+        </w:rPr>
+      </w:pPr>
+      <w:r>
+        <w:rPr>
+          <w:rStyle w:val="command"/>
+          <w:color w:val="FFFFFF"/>
+          <w:bdr w:val="none" w:sz="0" w:space="0" w:color="auto" w:frame="1"/>
+        </w:rPr>
+        <w:t>clip &lt; ~/.</w:t>
+      </w:r>
+      <w:proofErr w:type="spellStart"/>
+      <w:r>
+        <w:rPr>
+          <w:rStyle w:val="command"/>
+          <w:color w:val="FFFFFF"/>
+          <w:bdr w:val="none" w:sz="0" w:space="0" w:color="auto" w:frame="1"/>
+        </w:rPr>
+        <w:t>ssh</w:t>
+      </w:r>
+      <w:proofErr w:type="spellEnd"/>
+      <w:r>
+        <w:rPr>
+          <w:rStyle w:val="command"/>
+          <w:color w:val="FFFFFF"/>
+          <w:bdr w:val="none" w:sz="0" w:space="0" w:color="auto" w:frame="1"/>
+        </w:rPr>
+        <w:t>/id_rsa.pub</w:t>
+      </w:r>
+    </w:p>
+    <w:p/>
+    <w:p>
+      <w:r>
+        <w:t xml:space="preserve">paste the SSH key in </w:t>
+      </w:r>
+      <w:proofErr w:type="spellStart"/>
+      <w:r>
+        <w:t>github</w:t>
+      </w:r>
+      <w:proofErr w:type="spellEnd"/>
+      <w:r>
+        <w:t xml:space="preserve"> account</w:t>
+      </w:r>
+      <w:bookmarkEnd w:id="0"/>
+    </w:p>
     <w:sectPr>
       <w:pgSz w:w="12240" w:h="15840"/>
       <w:pgMar w:top="1440" w:right="1440" w:bottom="1440" w:left="1440" w:header="720" w:footer="720" w:gutter="0"/>
@@ -2136,6 +3681,49 @@
       <w:lang w:bidi="ar-SA"/>
     </w:rPr>
   </w:style>
+  <w:style w:type="paragraph" w:styleId="Heading2">
+    <w:name w:val="heading 2"/>
+    <w:basedOn w:val="Normal"/>
+    <w:next w:val="Normal"/>
+    <w:link w:val="Heading2Char"/>
+    <w:uiPriority w:val="9"/>
+    <w:semiHidden/>
+    <w:unhideWhenUsed/>
+    <w:qFormat/>
+    <w:rsid w:val="00546254"/>
+    <w:pPr>
+      <w:keepNext/>
+      <w:keepLines/>
+      <w:spacing w:before="40" w:after="0"/>
+      <w:outlineLvl w:val="1"/>
+    </w:pPr>
+    <w:rPr>
+      <w:rFonts w:asciiTheme="majorHAnsi" w:eastAsiaTheme="majorEastAsia" w:hAnsiTheme="majorHAnsi" w:cstheme="majorBidi"/>
+      <w:color w:val="2F5496" w:themeColor="accent1" w:themeShade="BF"/>
+      <w:sz w:val="26"/>
+      <w:szCs w:val="26"/>
+    </w:rPr>
+  </w:style>
+  <w:style w:type="paragraph" w:styleId="Heading3">
+    <w:name w:val="heading 3"/>
+    <w:basedOn w:val="Normal"/>
+    <w:link w:val="Heading3Char"/>
+    <w:uiPriority w:val="9"/>
+    <w:qFormat/>
+    <w:rsid w:val="008C5366"/>
+    <w:pPr>
+      <w:spacing w:before="100" w:beforeAutospacing="1" w:after="100" w:afterAutospacing="1" w:line="240" w:lineRule="auto"/>
+      <w:outlineLvl w:val="2"/>
+    </w:pPr>
+    <w:rPr>
+      <w:rFonts w:ascii="Times New Roman" w:eastAsia="Times New Roman" w:hAnsi="Times New Roman" w:cs="Times New Roman"/>
+      <w:b/>
+      <w:bCs/>
+      <w:sz w:val="27"/>
+      <w:szCs w:val="27"/>
+      <w:lang w:bidi="te-IN"/>
+    </w:rPr>
+  </w:style>
   <w:style w:type="character" w:default="1" w:styleId="DefaultParagraphFont">
     <w:name w:val="Default Paragraph Font"/>
     <w:uiPriority w:val="1"/>
@@ -2203,6 +3791,133 @@
     <w:rPr>
       <w:i/>
       <w:iCs/>
+    </w:rPr>
+  </w:style>
+  <w:style w:type="paragraph" w:styleId="NormalWeb">
+    <w:name w:val="Normal (Web)"/>
+    <w:basedOn w:val="Normal"/>
+    <w:uiPriority w:val="99"/>
+    <w:semiHidden/>
+    <w:unhideWhenUsed/>
+    <w:rsid w:val="008C5366"/>
+    <w:pPr>
+      <w:spacing w:before="100" w:beforeAutospacing="1" w:after="100" w:afterAutospacing="1" w:line="240" w:lineRule="auto"/>
+    </w:pPr>
+    <w:rPr>
+      <w:rFonts w:ascii="Times New Roman" w:eastAsia="Times New Roman" w:hAnsi="Times New Roman" w:cs="Times New Roman"/>
+      <w:sz w:val="24"/>
+      <w:szCs w:val="24"/>
+      <w:lang w:bidi="te-IN"/>
+    </w:rPr>
+  </w:style>
+  <w:style w:type="paragraph" w:styleId="HTMLPreformatted">
+    <w:name w:val="HTML Preformatted"/>
+    <w:basedOn w:val="Normal"/>
+    <w:link w:val="HTMLPreformattedChar"/>
+    <w:uiPriority w:val="99"/>
+    <w:unhideWhenUsed/>
+    <w:rsid w:val="008C5366"/>
+    <w:pPr>
+      <w:tabs>
+        <w:tab w:val="left" w:pos="916"/>
+        <w:tab w:val="left" w:pos="1832"/>
+        <w:tab w:val="left" w:pos="2748"/>
+        <w:tab w:val="left" w:pos="3664"/>
+        <w:tab w:val="left" w:pos="4580"/>
+        <w:tab w:val="left" w:pos="5496"/>
+        <w:tab w:val="left" w:pos="6412"/>
+        <w:tab w:val="left" w:pos="7328"/>
+        <w:tab w:val="left" w:pos="8244"/>
+        <w:tab w:val="left" w:pos="9160"/>
+        <w:tab w:val="left" w:pos="10076"/>
+        <w:tab w:val="left" w:pos="10992"/>
+        <w:tab w:val="left" w:pos="11908"/>
+        <w:tab w:val="left" w:pos="12824"/>
+        <w:tab w:val="left" w:pos="13740"/>
+        <w:tab w:val="left" w:pos="14656"/>
+      </w:tabs>
+      <w:spacing w:after="0" w:line="240" w:lineRule="auto"/>
+    </w:pPr>
+    <w:rPr>
+      <w:rFonts w:ascii="Courier New" w:eastAsia="Times New Roman" w:hAnsi="Courier New" w:cs="Courier New"/>
+      <w:sz w:val="20"/>
+      <w:szCs w:val="20"/>
+      <w:lang w:bidi="te-IN"/>
+    </w:rPr>
+  </w:style>
+  <w:style w:type="character" w:customStyle="1" w:styleId="HTMLPreformattedChar">
+    <w:name w:val="HTML Preformatted Char"/>
+    <w:basedOn w:val="DefaultParagraphFont"/>
+    <w:link w:val="HTMLPreformatted"/>
+    <w:uiPriority w:val="99"/>
+    <w:rsid w:val="008C5366"/>
+    <w:rPr>
+      <w:rFonts w:ascii="Courier New" w:eastAsia="Times New Roman" w:hAnsi="Courier New" w:cs="Courier New"/>
+      <w:sz w:val="20"/>
+      <w:szCs w:val="20"/>
+    </w:rPr>
+  </w:style>
+  <w:style w:type="character" w:customStyle="1" w:styleId="output">
+    <w:name w:val="output"/>
+    <w:basedOn w:val="DefaultParagraphFont"/>
+    <w:rsid w:val="008C5366"/>
+  </w:style>
+  <w:style w:type="character" w:customStyle="1" w:styleId="Heading3Char">
+    <w:name w:val="Heading 3 Char"/>
+    <w:basedOn w:val="DefaultParagraphFont"/>
+    <w:link w:val="Heading3"/>
+    <w:uiPriority w:val="9"/>
+    <w:rsid w:val="008C5366"/>
+    <w:rPr>
+      <w:rFonts w:ascii="Times New Roman" w:eastAsia="Times New Roman" w:hAnsi="Times New Roman" w:cs="Times New Roman"/>
+      <w:b/>
+      <w:bCs/>
+      <w:sz w:val="27"/>
+      <w:szCs w:val="27"/>
+    </w:rPr>
+  </w:style>
+  <w:style w:type="character" w:customStyle="1" w:styleId="command">
+    <w:name w:val="command"/>
+    <w:basedOn w:val="DefaultParagraphFont"/>
+    <w:rsid w:val="008C5366"/>
+  </w:style>
+  <w:style w:type="character" w:customStyle="1" w:styleId="Heading2Char">
+    <w:name w:val="Heading 2 Char"/>
+    <w:basedOn w:val="DefaultParagraphFont"/>
+    <w:link w:val="Heading2"/>
+    <w:uiPriority w:val="9"/>
+    <w:semiHidden/>
+    <w:rsid w:val="00546254"/>
+    <w:rPr>
+      <w:rFonts w:asciiTheme="majorHAnsi" w:eastAsiaTheme="majorEastAsia" w:hAnsiTheme="majorHAnsi" w:cstheme="majorBidi"/>
+      <w:color w:val="2F5496" w:themeColor="accent1" w:themeShade="BF"/>
+      <w:sz w:val="26"/>
+      <w:szCs w:val="26"/>
+      <w:lang w:bidi="ar-SA"/>
+    </w:rPr>
+  </w:style>
+  <w:style w:type="character" w:styleId="HTMLCode">
+    <w:name w:val="HTML Code"/>
+    <w:basedOn w:val="DefaultParagraphFont"/>
+    <w:uiPriority w:val="99"/>
+    <w:semiHidden/>
+    <w:unhideWhenUsed/>
+    <w:rsid w:val="00546254"/>
+    <w:rPr>
+      <w:rFonts w:ascii="Courier New" w:eastAsia="Times New Roman" w:hAnsi="Courier New" w:cs="Courier New"/>
+      <w:sz w:val="20"/>
+      <w:szCs w:val="20"/>
+    </w:rPr>
+  </w:style>
+  <w:style w:type="character" w:styleId="Strong">
+    <w:name w:val="Strong"/>
+    <w:basedOn w:val="DefaultParagraphFont"/>
+    <w:uiPriority w:val="22"/>
+    <w:qFormat/>
+    <w:rsid w:val="00546254"/>
+    <w:rPr>
+      <w:b/>
+      <w:bCs/>
     </w:rPr>
   </w:style>
 </w:styles>

</xml_diff>